<commit_message>
titles + descriptions at home
</commit_message>
<xml_diff>
--- a/texts/incedent.docx
+++ b/texts/incedent.docx
@@ -65,22 +65,126 @@
           <w:sz w:val="28"/>
           <w:szCs w:val="28"/>
         </w:rPr>
-        <w:t xml:space="preserve"> й ми зробимо те, що вам </w:t>
-      </w:r>
-      <w:r>
-        <w:rPr>
-          <w:sz w:val="28"/>
-          <w:szCs w:val="28"/>
-        </w:rPr>
-        <w:t>потрібно</w:t>
-      </w:r>
-      <w:r>
-        <w:rPr>
-          <w:sz w:val="28"/>
-          <w:szCs w:val="28"/>
-        </w:rPr>
-        <w:t xml:space="preserve">. </w:t>
-      </w:r>
+        <w:t xml:space="preserve"> й ми </w:t>
+      </w:r>
+      <w:r>
+        <w:rPr>
+          <w:sz w:val="28"/>
+          <w:szCs w:val="28"/>
+        </w:rPr>
+        <w:t xml:space="preserve">вирішимо будь-яку  проблему, яка може виникнути в вашій  </w:t>
+      </w:r>
+      <w:r>
+        <w:rPr>
+          <w:sz w:val="28"/>
+          <w:szCs w:val="28"/>
+          <w:lang w:val="en-US"/>
+        </w:rPr>
+        <w:t>IT</w:t>
+      </w:r>
+      <w:r>
+        <w:rPr>
+          <w:sz w:val="28"/>
+          <w:szCs w:val="28"/>
+          <w:lang w:val="ru-RU"/>
+        </w:rPr>
+        <w:t>-</w:t>
+      </w:r>
+      <w:r>
+        <w:rPr>
+          <w:sz w:val="28"/>
+          <w:szCs w:val="28"/>
+        </w:rPr>
+        <w:t>інфраструктурі</w:t>
+      </w:r>
+      <w:r>
+        <w:rPr>
+          <w:sz w:val="28"/>
+          <w:szCs w:val="28"/>
+        </w:rPr>
+        <w:t>, або викона</w:t>
+      </w:r>
+      <w:r>
+        <w:rPr>
+          <w:sz w:val="28"/>
+          <w:szCs w:val="28"/>
+        </w:rPr>
+        <w:t>ємо</w:t>
+      </w:r>
+      <w:r>
+        <w:rPr>
+          <w:sz w:val="28"/>
+          <w:szCs w:val="28"/>
+        </w:rPr>
+        <w:t xml:space="preserve"> будь</w:t>
+      </w:r>
+      <w:r>
+        <w:rPr>
+          <w:sz w:val="28"/>
+          <w:szCs w:val="28"/>
+        </w:rPr>
+        <w:t>-</w:t>
+      </w:r>
+      <w:r>
+        <w:rPr>
+          <w:sz w:val="28"/>
+          <w:szCs w:val="28"/>
+        </w:rPr>
+        <w:t xml:space="preserve">яке  </w:t>
+      </w:r>
+      <w:r>
+        <w:rPr>
+          <w:sz w:val="28"/>
+          <w:szCs w:val="28"/>
+        </w:rPr>
+        <w:t>завдання з її модернізації</w:t>
+      </w:r>
+      <w:r>
+        <w:rPr>
+          <w:sz w:val="28"/>
+          <w:szCs w:val="28"/>
+        </w:rPr>
+        <w:t>. Ви завжди будете знать скільки й за що ви платите.</w:t>
+      </w:r>
+      <w:r>
+        <w:rPr>
+          <w:sz w:val="28"/>
+          <w:szCs w:val="28"/>
+        </w:rPr>
+        <w:t xml:space="preserve"> </w:t>
+      </w:r>
+      <w:r>
+        <w:rPr>
+          <w:sz w:val="28"/>
+          <w:szCs w:val="28"/>
+        </w:rPr>
+        <w:t xml:space="preserve"> </w:t>
+      </w:r>
+    </w:p>
+    <w:p>
+      <w:pPr>
+        <w:rPr>
+          <w:sz w:val="28"/>
+          <w:szCs w:val="28"/>
+        </w:rPr>
+      </w:pPr>
+    </w:p>
+    <w:p>
+      <w:pPr>
+        <w:rPr>
+          <w:sz w:val="28"/>
+          <w:szCs w:val="28"/>
+        </w:rPr>
+      </w:pPr>
+      <w:r>
+        <w:rPr>
+          <w:sz w:val="28"/>
+          <w:szCs w:val="28"/>
+        </w:rPr>
+        <w:t xml:space="preserve">Час реакції на звернення складає 15 хвилин. Це не значить, що протягом п’ятнадцяти хвилин в вашому офісі з’явиться, наче джин з пляшки, наш фахівець. Але це значить, що за п’ятнадцять хвилин після звернення вашим питанням гарантовано почнуть займатись. </w:t>
+      </w:r>
+      <w:bookmarkStart w:id="0" w:name="_GoBack"/>
+      <w:bookmarkEnd w:id="0"/>
       <w:r>
         <w:rPr>
           <w:sz w:val="28"/>
@@ -624,6 +728,7 @@
                 <w:sz w:val="28"/>
                 <w:szCs w:val="28"/>
               </w:rPr>
+              <w:lastRenderedPageBreak/>
               <w:t xml:space="preserve">Налаштування </w:t>
             </w:r>
             <w:r>
@@ -1437,6 +1542,7 @@
           <w:szCs w:val="28"/>
           <w:lang w:val="ru-RU"/>
         </w:rPr>
+        <w:lastRenderedPageBreak/>
         <w:t>Стоимость работ, которые выполняются в нашем офисе, определяется отдельно.</w:t>
       </w:r>
     </w:p>
@@ -2871,7 +2977,6 @@
           <w:lang w:val="ru-RU"/>
         </w:rPr>
       </w:pPr>
-      <w:bookmarkStart w:id="0" w:name="_GoBack"/>
       <w:r>
         <w:rPr>
           <w:sz w:val="28"/>
@@ -2881,7 +2986,6 @@
         <w:t>Естественно, невозможно составить прайс на все случаи. Каждая задача имеет свои особенности. Поэтому звоните, договоримся!</w:t>
       </w:r>
     </w:p>
-    <w:bookmarkEnd w:id="0"/>
     <w:p>
       <w:pPr>
         <w:rPr>

</xml_diff>